<commit_message>
correcion detalles acta 30092026
</commit_message>
<xml_diff>
--- a/Documentacion/Actas de reunion/Acta reunion 30092016.docx
+++ b/Documentacion/Actas de reunion/Acta reunion 30092016.docx
@@ -1,6 +1,6 @@
 
 <file path=word/document.xml><?xml version="1.0" encoding="utf-8"?>
-<w:document xmlns:wpc="http://schemas.microsoft.com/office/word/2010/wordprocessingCanvas" xmlns:cx="http://schemas.microsoft.com/office/drawing/2014/chartex" xmlns:cx1="http://schemas.microsoft.com/office/drawing/2015/9/8/chartex" xmlns:cx2="http://schemas.microsoft.com/office/drawing/2015/10/21/chartex" xmlns:mc="http://schemas.openxmlformats.org/markup-compatibility/2006" xmlns:o="urn:schemas-microsoft-com:office:office" xmlns:r="http://schemas.openxmlformats.org/officeDocument/2006/relationships" xmlns:m="http://schemas.openxmlformats.org/officeDocument/2006/math" xmlns:v="urn:schemas-microsoft-com:vml" xmlns:wp14="http://schemas.microsoft.com/office/word/2010/wordprocessingDrawing" xmlns:wp="http://schemas.openxmlformats.org/drawingml/2006/wordprocessingDrawing" xmlns:w10="urn:schemas-microsoft-com:office:word" xmlns:w="http://schemas.openxmlformats.org/wordprocessingml/2006/main" xmlns:w14="http://schemas.microsoft.com/office/word/2010/wordml" xmlns:w15="http://schemas.microsoft.com/office/word/2012/wordml" xmlns:w16se="http://schemas.microsoft.com/office/word/2015/wordml/symex" xmlns:wpg="http://schemas.microsoft.com/office/word/2010/wordprocessingGroup" xmlns:wpi="http://schemas.microsoft.com/office/word/2010/wordprocessingInk" xmlns:wne="http://schemas.microsoft.com/office/word/2006/wordml" xmlns:wps="http://schemas.microsoft.com/office/word/2010/wordprocessingShape" mc:Ignorable="w14 w15 w16se wp14">
+<w:document xmlns:wpc="http://schemas.microsoft.com/office/word/2010/wordprocessingCanvas" xmlns:cx="http://schemas.microsoft.com/office/drawing/2014/chartex" xmlns:cx1="http://schemas.microsoft.com/office/drawing/2015/9/8/chartex" xmlns:cx2="http://schemas.microsoft.com/office/drawing/2015/10/21/chartex" xmlns:cx3="http://schemas.microsoft.com/office/drawing/2016/5/9/chartex" xmlns:cx4="http://schemas.microsoft.com/office/drawing/2016/5/10/chartex" xmlns:cx5="http://schemas.microsoft.com/office/drawing/2016/5/11/chartex" xmlns:mc="http://schemas.openxmlformats.org/markup-compatibility/2006" xmlns:o="urn:schemas-microsoft-com:office:office" xmlns:r="http://schemas.openxmlformats.org/officeDocument/2006/relationships" xmlns:m="http://schemas.openxmlformats.org/officeDocument/2006/math" xmlns:v="urn:schemas-microsoft-com:vml" xmlns:wp14="http://schemas.microsoft.com/office/word/2010/wordprocessingDrawing" xmlns:wp="http://schemas.openxmlformats.org/drawingml/2006/wordprocessingDrawing" xmlns:w10="urn:schemas-microsoft-com:office:word" xmlns:w="http://schemas.openxmlformats.org/wordprocessingml/2006/main" xmlns:w14="http://schemas.microsoft.com/office/word/2010/wordml" xmlns:w15="http://schemas.microsoft.com/office/word/2012/wordml" xmlns:w16se="http://schemas.microsoft.com/office/word/2015/wordml/symex" xmlns:wpg="http://schemas.microsoft.com/office/word/2010/wordprocessingGroup" xmlns:wpi="http://schemas.microsoft.com/office/word/2010/wordprocessingInk" xmlns:wne="http://schemas.microsoft.com/office/word/2006/wordml" xmlns:wps="http://schemas.microsoft.com/office/word/2010/wordprocessingShape" mc:Ignorable="w14 w15 w16se wp14">
   <w:body>
     <w:p>
       <w:pPr>
@@ -134,20 +134,12 @@
       <w:r>
         <w:t xml:space="preserve">realizó cronograma de actividades dirigido por </w:t>
       </w:r>
-      <w:proofErr w:type="gramStart"/>
-      <w:r>
-        <w:t>Wendy</w:t>
-      </w:r>
-      <w:r>
-        <w:t xml:space="preserve"> </w:t>
-      </w:r>
-      <w:r>
-        <w:t xml:space="preserve"> </w:t>
+      <w:r>
+        <w:t xml:space="preserve">Wendy </w:t>
       </w:r>
       <w:r>
         <w:t>de</w:t>
       </w:r>
-      <w:proofErr w:type="gramEnd"/>
       <w:r>
         <w:t xml:space="preserve"> </w:t>
       </w:r>
@@ -286,53 +278,46 @@
         <w:t xml:space="preserve"> Isaza</w:t>
       </w:r>
       <w:r>
-        <w:t xml:space="preserve">, Jesús </w:t>
+        <w:t>, Jesús Jinet</w:t>
+      </w:r>
+      <w:r>
+        <w:t>e</w:t>
+      </w:r>
+      <w:r>
+        <w:t xml:space="preserve"> y Sebastián Aguirre con el profesor donde se acordó que ya no se tendrá una base de datos en la nube, si no que cada uno instalara su base de datos local </w:t>
       </w:r>
       <w:proofErr w:type="spellStart"/>
       <w:r>
-        <w:t>Jinet</w:t>
+        <w:t>Postgresql</w:t>
       </w:r>
       <w:proofErr w:type="spellEnd"/>
       <w:r>
-        <w:t xml:space="preserve"> y Sebastián Aguirre con el profesor donde se acordó que ya no se tendrá una base de datos en la nube, si no que cada uno instalara su base de datos local </w:t>
+        <w:t xml:space="preserve"> 9.4, adicional a los que ya se había </w:t>
+      </w:r>
+      <w:r>
+        <w:t>instalado Java EE</w:t>
+      </w:r>
+      <w:r>
+        <w:t>, el JDK y GitHub sincronizado con e</w:t>
+      </w:r>
+      <w:r>
+        <w:t>l proyecto que el profesor creo</w:t>
+      </w:r>
+      <w:r>
+        <w:t>.</w:t>
+      </w:r>
+      <w:r>
+        <w:t xml:space="preserve"> </w:t>
+      </w:r>
+      <w:r>
+        <w:t xml:space="preserve">Se van a crear servicios </w:t>
       </w:r>
       <w:proofErr w:type="spellStart"/>
       <w:r>
-        <w:t>Postgresql</w:t>
+        <w:t>Rest</w:t>
       </w:r>
       <w:proofErr w:type="spellEnd"/>
       <w:r>
-        <w:t xml:space="preserve"> 9.4, adicional a los que ya se había </w:t>
-      </w:r>
-      <w:r>
-        <w:t>instalado Java EE</w:t>
-      </w:r>
-      <w:r>
-        <w:t>, el JDK y GitHub sincronizado con e</w:t>
-      </w:r>
-      <w:r>
-        <w:t>l proyecto que</w:t>
-      </w:r>
-      <w:bookmarkStart w:id="0" w:name="_GoBack"/>
-      <w:bookmarkEnd w:id="0"/>
-      <w:r>
-        <w:t xml:space="preserve"> el profesor creo</w:t>
-      </w:r>
-      <w:r>
-        <w:t>.</w:t>
-      </w:r>
-      <w:r>
-        <w:t xml:space="preserve"> </w:t>
-      </w:r>
-      <w:r>
-        <w:t xml:space="preserve">Se van a crear servicios </w:t>
-      </w:r>
-      <w:proofErr w:type="spellStart"/>
-      <w:r>
-        <w:t>Rest</w:t>
-      </w:r>
-      <w:proofErr w:type="spellEnd"/>
-      <w:r>
         <w:t xml:space="preserve">, para esto necesitamos una persona que se encargara de crearlos servicios de acuerdo al </w:t>
       </w:r>
       <w:r>
@@ -375,13 +360,11 @@
         <w:jc w:val="both"/>
       </w:pPr>
       <w:r>
-        <w:t xml:space="preserve">Jesús </w:t>
-      </w:r>
-      <w:proofErr w:type="spellStart"/>
-      <w:r>
-        <w:t>Jinet</w:t>
-      </w:r>
-      <w:proofErr w:type="spellEnd"/>
+        <w:t>Jesús Jinet</w:t>
+      </w:r>
+      <w:r>
+        <w:t>e</w:t>
+      </w:r>
       <w:r>
         <w:t xml:space="preserve"> queda pendiente para el </w:t>
       </w:r>
@@ -442,7 +425,7 @@
 </file>
 
 <file path=word/endnotes.xml><?xml version="1.0" encoding="utf-8"?>
-<w:endnotes xmlns:wpc="http://schemas.microsoft.com/office/word/2010/wordprocessingCanvas" xmlns:cx="http://schemas.microsoft.com/office/drawing/2014/chartex" xmlns:cx1="http://schemas.microsoft.com/office/drawing/2015/9/8/chartex" xmlns:cx2="http://schemas.microsoft.com/office/drawing/2015/10/21/chartex" xmlns:mc="http://schemas.openxmlformats.org/markup-compatibility/2006" xmlns:o="urn:schemas-microsoft-com:office:office" xmlns:r="http://schemas.openxmlformats.org/officeDocument/2006/relationships" xmlns:m="http://schemas.openxmlformats.org/officeDocument/2006/math" xmlns:v="urn:schemas-microsoft-com:vml" xmlns:wp14="http://schemas.microsoft.com/office/word/2010/wordprocessingDrawing" xmlns:wp="http://schemas.openxmlformats.org/drawingml/2006/wordprocessingDrawing" xmlns:w10="urn:schemas-microsoft-com:office:word" xmlns:w="http://schemas.openxmlformats.org/wordprocessingml/2006/main" xmlns:w14="http://schemas.microsoft.com/office/word/2010/wordml" xmlns:w15="http://schemas.microsoft.com/office/word/2012/wordml" xmlns:w16se="http://schemas.microsoft.com/office/word/2015/wordml/symex" xmlns:wpg="http://schemas.microsoft.com/office/word/2010/wordprocessingGroup" xmlns:wpi="http://schemas.microsoft.com/office/word/2010/wordprocessingInk" xmlns:wne="http://schemas.microsoft.com/office/word/2006/wordml" xmlns:wps="http://schemas.microsoft.com/office/word/2010/wordprocessingShape" mc:Ignorable="w14 w15 w16se wp14">
+<w:endnotes xmlns:wpc="http://schemas.microsoft.com/office/word/2010/wordprocessingCanvas" xmlns:cx="http://schemas.microsoft.com/office/drawing/2014/chartex" xmlns:cx1="http://schemas.microsoft.com/office/drawing/2015/9/8/chartex" xmlns:cx2="http://schemas.microsoft.com/office/drawing/2015/10/21/chartex" xmlns:cx3="http://schemas.microsoft.com/office/drawing/2016/5/9/chartex" xmlns:cx4="http://schemas.microsoft.com/office/drawing/2016/5/10/chartex" xmlns:cx5="http://schemas.microsoft.com/office/drawing/2016/5/11/chartex" xmlns:mc="http://schemas.openxmlformats.org/markup-compatibility/2006" xmlns:o="urn:schemas-microsoft-com:office:office" xmlns:r="http://schemas.openxmlformats.org/officeDocument/2006/relationships" xmlns:m="http://schemas.openxmlformats.org/officeDocument/2006/math" xmlns:v="urn:schemas-microsoft-com:vml" xmlns:wp14="http://schemas.microsoft.com/office/word/2010/wordprocessingDrawing" xmlns:wp="http://schemas.openxmlformats.org/drawingml/2006/wordprocessingDrawing" xmlns:w10="urn:schemas-microsoft-com:office:word" xmlns:w="http://schemas.openxmlformats.org/wordprocessingml/2006/main" xmlns:w14="http://schemas.microsoft.com/office/word/2010/wordml" xmlns:w15="http://schemas.microsoft.com/office/word/2012/wordml" xmlns:w16se="http://schemas.microsoft.com/office/word/2015/wordml/symex" xmlns:wpg="http://schemas.microsoft.com/office/word/2010/wordprocessingGroup" xmlns:wpi="http://schemas.microsoft.com/office/word/2010/wordprocessingInk" xmlns:wne="http://schemas.microsoft.com/office/word/2006/wordml" xmlns:wps="http://schemas.microsoft.com/office/word/2010/wordprocessingShape" mc:Ignorable="w14 w15 w16se wp14">
   <w:endnote w:type="separator" w:id="-1">
     <w:p>
       <w:pPr>
@@ -467,7 +450,7 @@
 </file>
 
 <file path=word/footer1.xml><?xml version="1.0" encoding="utf-8"?>
-<w:ftr xmlns:wpc="http://schemas.microsoft.com/office/word/2010/wordprocessingCanvas" xmlns:cx="http://schemas.microsoft.com/office/drawing/2014/chartex" xmlns:cx1="http://schemas.microsoft.com/office/drawing/2015/9/8/chartex" xmlns:cx2="http://schemas.microsoft.com/office/drawing/2015/10/21/chartex" xmlns:mc="http://schemas.openxmlformats.org/markup-compatibility/2006" xmlns:o="urn:schemas-microsoft-com:office:office" xmlns:r="http://schemas.openxmlformats.org/officeDocument/2006/relationships" xmlns:m="http://schemas.openxmlformats.org/officeDocument/2006/math" xmlns:v="urn:schemas-microsoft-com:vml" xmlns:wp14="http://schemas.microsoft.com/office/word/2010/wordprocessingDrawing" xmlns:wp="http://schemas.openxmlformats.org/drawingml/2006/wordprocessingDrawing" xmlns:w10="urn:schemas-microsoft-com:office:word" xmlns:w="http://schemas.openxmlformats.org/wordprocessingml/2006/main" xmlns:w14="http://schemas.microsoft.com/office/word/2010/wordml" xmlns:w15="http://schemas.microsoft.com/office/word/2012/wordml" xmlns:w16se="http://schemas.microsoft.com/office/word/2015/wordml/symex" xmlns:wpg="http://schemas.microsoft.com/office/word/2010/wordprocessingGroup" xmlns:wpi="http://schemas.microsoft.com/office/word/2010/wordprocessingInk" xmlns:wne="http://schemas.microsoft.com/office/word/2006/wordml" xmlns:wps="http://schemas.microsoft.com/office/word/2010/wordprocessingShape" mc:Ignorable="w14 w15 w16se wp14">
+<w:ftr xmlns:wpc="http://schemas.microsoft.com/office/word/2010/wordprocessingCanvas" xmlns:cx="http://schemas.microsoft.com/office/drawing/2014/chartex" xmlns:cx1="http://schemas.microsoft.com/office/drawing/2015/9/8/chartex" xmlns:cx2="http://schemas.microsoft.com/office/drawing/2015/10/21/chartex" xmlns:cx3="http://schemas.microsoft.com/office/drawing/2016/5/9/chartex" xmlns:cx4="http://schemas.microsoft.com/office/drawing/2016/5/10/chartex" xmlns:cx5="http://schemas.microsoft.com/office/drawing/2016/5/11/chartex" xmlns:mc="http://schemas.openxmlformats.org/markup-compatibility/2006" xmlns:o="urn:schemas-microsoft-com:office:office" xmlns:r="http://schemas.openxmlformats.org/officeDocument/2006/relationships" xmlns:m="http://schemas.openxmlformats.org/officeDocument/2006/math" xmlns:v="urn:schemas-microsoft-com:vml" xmlns:wp14="http://schemas.microsoft.com/office/word/2010/wordprocessingDrawing" xmlns:wp="http://schemas.openxmlformats.org/drawingml/2006/wordprocessingDrawing" xmlns:w10="urn:schemas-microsoft-com:office:word" xmlns:w="http://schemas.openxmlformats.org/wordprocessingml/2006/main" xmlns:w14="http://schemas.microsoft.com/office/word/2010/wordml" xmlns:w15="http://schemas.microsoft.com/office/word/2012/wordml" xmlns:w16se="http://schemas.microsoft.com/office/word/2015/wordml/symex" xmlns:wpg="http://schemas.microsoft.com/office/word/2010/wordprocessingGroup" xmlns:wpi="http://schemas.microsoft.com/office/word/2010/wordprocessingInk" xmlns:wne="http://schemas.microsoft.com/office/word/2006/wordml" xmlns:wps="http://schemas.microsoft.com/office/word/2010/wordprocessingShape" mc:Ignorable="w14 w15 w16se wp14">
   <w:p>
     <w:pPr>
       <w:pStyle w:val="Piedepgina"/>
@@ -477,7 +460,7 @@
 </file>
 
 <file path=word/footer2.xml><?xml version="1.0" encoding="utf-8"?>
-<w:ftr xmlns:wpc="http://schemas.microsoft.com/office/word/2010/wordprocessingCanvas" xmlns:cx="http://schemas.microsoft.com/office/drawing/2014/chartex" xmlns:cx1="http://schemas.microsoft.com/office/drawing/2015/9/8/chartex" xmlns:cx2="http://schemas.microsoft.com/office/drawing/2015/10/21/chartex" xmlns:mc="http://schemas.openxmlformats.org/markup-compatibility/2006" xmlns:o="urn:schemas-microsoft-com:office:office" xmlns:r="http://schemas.openxmlformats.org/officeDocument/2006/relationships" xmlns:m="http://schemas.openxmlformats.org/officeDocument/2006/math" xmlns:v="urn:schemas-microsoft-com:vml" xmlns:wp14="http://schemas.microsoft.com/office/word/2010/wordprocessingDrawing" xmlns:wp="http://schemas.openxmlformats.org/drawingml/2006/wordprocessingDrawing" xmlns:w10="urn:schemas-microsoft-com:office:word" xmlns:w="http://schemas.openxmlformats.org/wordprocessingml/2006/main" xmlns:w14="http://schemas.microsoft.com/office/word/2010/wordml" xmlns:w15="http://schemas.microsoft.com/office/word/2012/wordml" xmlns:w16se="http://schemas.microsoft.com/office/word/2015/wordml/symex" xmlns:wpg="http://schemas.microsoft.com/office/word/2010/wordprocessingGroup" xmlns:wpi="http://schemas.microsoft.com/office/word/2010/wordprocessingInk" xmlns:wne="http://schemas.microsoft.com/office/word/2006/wordml" xmlns:wps="http://schemas.microsoft.com/office/word/2010/wordprocessingShape" mc:Ignorable="w14 w15 w16se wp14">
+<w:ftr xmlns:wpc="http://schemas.microsoft.com/office/word/2010/wordprocessingCanvas" xmlns:cx="http://schemas.microsoft.com/office/drawing/2014/chartex" xmlns:cx1="http://schemas.microsoft.com/office/drawing/2015/9/8/chartex" xmlns:cx2="http://schemas.microsoft.com/office/drawing/2015/10/21/chartex" xmlns:cx3="http://schemas.microsoft.com/office/drawing/2016/5/9/chartex" xmlns:cx4="http://schemas.microsoft.com/office/drawing/2016/5/10/chartex" xmlns:cx5="http://schemas.microsoft.com/office/drawing/2016/5/11/chartex" xmlns:mc="http://schemas.openxmlformats.org/markup-compatibility/2006" xmlns:o="urn:schemas-microsoft-com:office:office" xmlns:r="http://schemas.openxmlformats.org/officeDocument/2006/relationships" xmlns:m="http://schemas.openxmlformats.org/officeDocument/2006/math" xmlns:v="urn:schemas-microsoft-com:vml" xmlns:wp14="http://schemas.microsoft.com/office/word/2010/wordprocessingDrawing" xmlns:wp="http://schemas.openxmlformats.org/drawingml/2006/wordprocessingDrawing" xmlns:w10="urn:schemas-microsoft-com:office:word" xmlns:w="http://schemas.openxmlformats.org/wordprocessingml/2006/main" xmlns:w14="http://schemas.microsoft.com/office/word/2010/wordml" xmlns:w15="http://schemas.microsoft.com/office/word/2012/wordml" xmlns:w16se="http://schemas.microsoft.com/office/word/2015/wordml/symex" xmlns:wpg="http://schemas.microsoft.com/office/word/2010/wordprocessingGroup" xmlns:wpi="http://schemas.microsoft.com/office/word/2010/wordprocessingInk" xmlns:wne="http://schemas.microsoft.com/office/word/2006/wordml" xmlns:wps="http://schemas.microsoft.com/office/word/2010/wordprocessingShape" mc:Ignorable="w14 w15 w16se wp14">
   <w:p>
     <w:pPr>
       <w:pStyle w:val="Piedepgina"/>
@@ -487,7 +470,7 @@
 </file>
 
 <file path=word/footer3.xml><?xml version="1.0" encoding="utf-8"?>
-<w:ftr xmlns:wpc="http://schemas.microsoft.com/office/word/2010/wordprocessingCanvas" xmlns:cx="http://schemas.microsoft.com/office/drawing/2014/chartex" xmlns:cx1="http://schemas.microsoft.com/office/drawing/2015/9/8/chartex" xmlns:cx2="http://schemas.microsoft.com/office/drawing/2015/10/21/chartex" xmlns:mc="http://schemas.openxmlformats.org/markup-compatibility/2006" xmlns:o="urn:schemas-microsoft-com:office:office" xmlns:r="http://schemas.openxmlformats.org/officeDocument/2006/relationships" xmlns:m="http://schemas.openxmlformats.org/officeDocument/2006/math" xmlns:v="urn:schemas-microsoft-com:vml" xmlns:wp14="http://schemas.microsoft.com/office/word/2010/wordprocessingDrawing" xmlns:wp="http://schemas.openxmlformats.org/drawingml/2006/wordprocessingDrawing" xmlns:w10="urn:schemas-microsoft-com:office:word" xmlns:w="http://schemas.openxmlformats.org/wordprocessingml/2006/main" xmlns:w14="http://schemas.microsoft.com/office/word/2010/wordml" xmlns:w15="http://schemas.microsoft.com/office/word/2012/wordml" xmlns:w16se="http://schemas.microsoft.com/office/word/2015/wordml/symex" xmlns:wpg="http://schemas.microsoft.com/office/word/2010/wordprocessingGroup" xmlns:wpi="http://schemas.microsoft.com/office/word/2010/wordprocessingInk" xmlns:wne="http://schemas.microsoft.com/office/word/2006/wordml" xmlns:wps="http://schemas.microsoft.com/office/word/2010/wordprocessingShape" mc:Ignorable="w14 w15 w16se wp14">
+<w:ftr xmlns:wpc="http://schemas.microsoft.com/office/word/2010/wordprocessingCanvas" xmlns:cx="http://schemas.microsoft.com/office/drawing/2014/chartex" xmlns:cx1="http://schemas.microsoft.com/office/drawing/2015/9/8/chartex" xmlns:cx2="http://schemas.microsoft.com/office/drawing/2015/10/21/chartex" xmlns:cx3="http://schemas.microsoft.com/office/drawing/2016/5/9/chartex" xmlns:cx4="http://schemas.microsoft.com/office/drawing/2016/5/10/chartex" xmlns:cx5="http://schemas.microsoft.com/office/drawing/2016/5/11/chartex" xmlns:mc="http://schemas.openxmlformats.org/markup-compatibility/2006" xmlns:o="urn:schemas-microsoft-com:office:office" xmlns:r="http://schemas.openxmlformats.org/officeDocument/2006/relationships" xmlns:m="http://schemas.openxmlformats.org/officeDocument/2006/math" xmlns:v="urn:schemas-microsoft-com:vml" xmlns:wp14="http://schemas.microsoft.com/office/word/2010/wordprocessingDrawing" xmlns:wp="http://schemas.openxmlformats.org/drawingml/2006/wordprocessingDrawing" xmlns:w10="urn:schemas-microsoft-com:office:word" xmlns:w="http://schemas.openxmlformats.org/wordprocessingml/2006/main" xmlns:w14="http://schemas.microsoft.com/office/word/2010/wordml" xmlns:w15="http://schemas.microsoft.com/office/word/2012/wordml" xmlns:w16se="http://schemas.microsoft.com/office/word/2015/wordml/symex" xmlns:wpg="http://schemas.microsoft.com/office/word/2010/wordprocessingGroup" xmlns:wpi="http://schemas.microsoft.com/office/word/2010/wordprocessingInk" xmlns:wne="http://schemas.microsoft.com/office/word/2006/wordml" xmlns:wps="http://schemas.microsoft.com/office/word/2010/wordprocessingShape" mc:Ignorable="w14 w15 w16se wp14">
   <w:p>
     <w:pPr>
       <w:pStyle w:val="Piedepgina"/>
@@ -497,7 +480,7 @@
 </file>
 
 <file path=word/footnotes.xml><?xml version="1.0" encoding="utf-8"?>
-<w:footnotes xmlns:wpc="http://schemas.microsoft.com/office/word/2010/wordprocessingCanvas" xmlns:cx="http://schemas.microsoft.com/office/drawing/2014/chartex" xmlns:cx1="http://schemas.microsoft.com/office/drawing/2015/9/8/chartex" xmlns:cx2="http://schemas.microsoft.com/office/drawing/2015/10/21/chartex" xmlns:mc="http://schemas.openxmlformats.org/markup-compatibility/2006" xmlns:o="urn:schemas-microsoft-com:office:office" xmlns:r="http://schemas.openxmlformats.org/officeDocument/2006/relationships" xmlns:m="http://schemas.openxmlformats.org/officeDocument/2006/math" xmlns:v="urn:schemas-microsoft-com:vml" xmlns:wp14="http://schemas.microsoft.com/office/word/2010/wordprocessingDrawing" xmlns:wp="http://schemas.openxmlformats.org/drawingml/2006/wordprocessingDrawing" xmlns:w10="urn:schemas-microsoft-com:office:word" xmlns:w="http://schemas.openxmlformats.org/wordprocessingml/2006/main" xmlns:w14="http://schemas.microsoft.com/office/word/2010/wordml" xmlns:w15="http://schemas.microsoft.com/office/word/2012/wordml" xmlns:w16se="http://schemas.microsoft.com/office/word/2015/wordml/symex" xmlns:wpg="http://schemas.microsoft.com/office/word/2010/wordprocessingGroup" xmlns:wpi="http://schemas.microsoft.com/office/word/2010/wordprocessingInk" xmlns:wne="http://schemas.microsoft.com/office/word/2006/wordml" xmlns:wps="http://schemas.microsoft.com/office/word/2010/wordprocessingShape" mc:Ignorable="w14 w15 w16se wp14">
+<w:footnotes xmlns:wpc="http://schemas.microsoft.com/office/word/2010/wordprocessingCanvas" xmlns:cx="http://schemas.microsoft.com/office/drawing/2014/chartex" xmlns:cx1="http://schemas.microsoft.com/office/drawing/2015/9/8/chartex" xmlns:cx2="http://schemas.microsoft.com/office/drawing/2015/10/21/chartex" xmlns:cx3="http://schemas.microsoft.com/office/drawing/2016/5/9/chartex" xmlns:cx4="http://schemas.microsoft.com/office/drawing/2016/5/10/chartex" xmlns:cx5="http://schemas.microsoft.com/office/drawing/2016/5/11/chartex" xmlns:mc="http://schemas.openxmlformats.org/markup-compatibility/2006" xmlns:o="urn:schemas-microsoft-com:office:office" xmlns:r="http://schemas.openxmlformats.org/officeDocument/2006/relationships" xmlns:m="http://schemas.openxmlformats.org/officeDocument/2006/math" xmlns:v="urn:schemas-microsoft-com:vml" xmlns:wp14="http://schemas.microsoft.com/office/word/2010/wordprocessingDrawing" xmlns:wp="http://schemas.openxmlformats.org/drawingml/2006/wordprocessingDrawing" xmlns:w10="urn:schemas-microsoft-com:office:word" xmlns:w="http://schemas.openxmlformats.org/wordprocessingml/2006/main" xmlns:w14="http://schemas.microsoft.com/office/word/2010/wordml" xmlns:w15="http://schemas.microsoft.com/office/word/2012/wordml" xmlns:w16se="http://schemas.microsoft.com/office/word/2015/wordml/symex" xmlns:wpg="http://schemas.microsoft.com/office/word/2010/wordprocessingGroup" xmlns:wpi="http://schemas.microsoft.com/office/word/2010/wordprocessingInk" xmlns:wne="http://schemas.microsoft.com/office/word/2006/wordml" xmlns:wps="http://schemas.microsoft.com/office/word/2010/wordprocessingShape" mc:Ignorable="w14 w15 w16se wp14">
   <w:footnote w:type="separator" w:id="-1">
     <w:p>
       <w:pPr>
@@ -522,7 +505,7 @@
 </file>
 
 <file path=word/header1.xml><?xml version="1.0" encoding="utf-8"?>
-<w:hdr xmlns:wpc="http://schemas.microsoft.com/office/word/2010/wordprocessingCanvas" xmlns:cx="http://schemas.microsoft.com/office/drawing/2014/chartex" xmlns:cx1="http://schemas.microsoft.com/office/drawing/2015/9/8/chartex" xmlns:cx2="http://schemas.microsoft.com/office/drawing/2015/10/21/chartex" xmlns:mc="http://schemas.openxmlformats.org/markup-compatibility/2006" xmlns:o="urn:schemas-microsoft-com:office:office" xmlns:r="http://schemas.openxmlformats.org/officeDocument/2006/relationships" xmlns:m="http://schemas.openxmlformats.org/officeDocument/2006/math" xmlns:v="urn:schemas-microsoft-com:vml" xmlns:wp14="http://schemas.microsoft.com/office/word/2010/wordprocessingDrawing" xmlns:wp="http://schemas.openxmlformats.org/drawingml/2006/wordprocessingDrawing" xmlns:w10="urn:schemas-microsoft-com:office:word" xmlns:w="http://schemas.openxmlformats.org/wordprocessingml/2006/main" xmlns:w14="http://schemas.microsoft.com/office/word/2010/wordml" xmlns:w15="http://schemas.microsoft.com/office/word/2012/wordml" xmlns:w16se="http://schemas.microsoft.com/office/word/2015/wordml/symex" xmlns:wpg="http://schemas.microsoft.com/office/word/2010/wordprocessingGroup" xmlns:wpi="http://schemas.microsoft.com/office/word/2010/wordprocessingInk" xmlns:wne="http://schemas.microsoft.com/office/word/2006/wordml" xmlns:wps="http://schemas.microsoft.com/office/word/2010/wordprocessingShape" mc:Ignorable="w14 w15 w16se wp14">
+<w:hdr xmlns:wpc="http://schemas.microsoft.com/office/word/2010/wordprocessingCanvas" xmlns:cx="http://schemas.microsoft.com/office/drawing/2014/chartex" xmlns:cx1="http://schemas.microsoft.com/office/drawing/2015/9/8/chartex" xmlns:cx2="http://schemas.microsoft.com/office/drawing/2015/10/21/chartex" xmlns:cx3="http://schemas.microsoft.com/office/drawing/2016/5/9/chartex" xmlns:cx4="http://schemas.microsoft.com/office/drawing/2016/5/10/chartex" xmlns:cx5="http://schemas.microsoft.com/office/drawing/2016/5/11/chartex" xmlns:mc="http://schemas.openxmlformats.org/markup-compatibility/2006" xmlns:o="urn:schemas-microsoft-com:office:office" xmlns:r="http://schemas.openxmlformats.org/officeDocument/2006/relationships" xmlns:m="http://schemas.openxmlformats.org/officeDocument/2006/math" xmlns:v="urn:schemas-microsoft-com:vml" xmlns:wp14="http://schemas.microsoft.com/office/word/2010/wordprocessingDrawing" xmlns:wp="http://schemas.openxmlformats.org/drawingml/2006/wordprocessingDrawing" xmlns:w10="urn:schemas-microsoft-com:office:word" xmlns:w="http://schemas.openxmlformats.org/wordprocessingml/2006/main" xmlns:w14="http://schemas.microsoft.com/office/word/2010/wordml" xmlns:w15="http://schemas.microsoft.com/office/word/2012/wordml" xmlns:w16se="http://schemas.microsoft.com/office/word/2015/wordml/symex" xmlns:wpg="http://schemas.microsoft.com/office/word/2010/wordprocessingGroup" xmlns:wpi="http://schemas.microsoft.com/office/word/2010/wordprocessingInk" xmlns:wne="http://schemas.microsoft.com/office/word/2006/wordml" xmlns:wps="http://schemas.microsoft.com/office/word/2010/wordprocessingShape" mc:Ignorable="w14 w15 w16se wp14">
   <w:p>
     <w:pPr>
       <w:pStyle w:val="Encabezado"/>
@@ -532,7 +515,7 @@
 </file>
 
 <file path=word/header2.xml><?xml version="1.0" encoding="utf-8"?>
-<w:hdr xmlns:wpc="http://schemas.microsoft.com/office/word/2010/wordprocessingCanvas" xmlns:cx="http://schemas.microsoft.com/office/drawing/2014/chartex" xmlns:cx1="http://schemas.microsoft.com/office/drawing/2015/9/8/chartex" xmlns:cx2="http://schemas.microsoft.com/office/drawing/2015/10/21/chartex" xmlns:mc="http://schemas.openxmlformats.org/markup-compatibility/2006" xmlns:o="urn:schemas-microsoft-com:office:office" xmlns:r="http://schemas.openxmlformats.org/officeDocument/2006/relationships" xmlns:m="http://schemas.openxmlformats.org/officeDocument/2006/math" xmlns:v="urn:schemas-microsoft-com:vml" xmlns:wp14="http://schemas.microsoft.com/office/word/2010/wordprocessingDrawing" xmlns:wp="http://schemas.openxmlformats.org/drawingml/2006/wordprocessingDrawing" xmlns:w10="urn:schemas-microsoft-com:office:word" xmlns:w="http://schemas.openxmlformats.org/wordprocessingml/2006/main" xmlns:w14="http://schemas.microsoft.com/office/word/2010/wordml" xmlns:w15="http://schemas.microsoft.com/office/word/2012/wordml" xmlns:w16se="http://schemas.microsoft.com/office/word/2015/wordml/symex" xmlns:wpg="http://schemas.microsoft.com/office/word/2010/wordprocessingGroup" xmlns:wpi="http://schemas.microsoft.com/office/word/2010/wordprocessingInk" xmlns:wne="http://schemas.microsoft.com/office/word/2006/wordml" xmlns:wps="http://schemas.microsoft.com/office/word/2010/wordprocessingShape" mc:Ignorable="w14 w15 w16se wp14">
+<w:hdr xmlns:wpc="http://schemas.microsoft.com/office/word/2010/wordprocessingCanvas" xmlns:cx="http://schemas.microsoft.com/office/drawing/2014/chartex" xmlns:cx1="http://schemas.microsoft.com/office/drawing/2015/9/8/chartex" xmlns:cx2="http://schemas.microsoft.com/office/drawing/2015/10/21/chartex" xmlns:cx3="http://schemas.microsoft.com/office/drawing/2016/5/9/chartex" xmlns:cx4="http://schemas.microsoft.com/office/drawing/2016/5/10/chartex" xmlns:cx5="http://schemas.microsoft.com/office/drawing/2016/5/11/chartex" xmlns:mc="http://schemas.openxmlformats.org/markup-compatibility/2006" xmlns:o="urn:schemas-microsoft-com:office:office" xmlns:r="http://schemas.openxmlformats.org/officeDocument/2006/relationships" xmlns:m="http://schemas.openxmlformats.org/officeDocument/2006/math" xmlns:v="urn:schemas-microsoft-com:vml" xmlns:wp14="http://schemas.microsoft.com/office/word/2010/wordprocessingDrawing" xmlns:wp="http://schemas.openxmlformats.org/drawingml/2006/wordprocessingDrawing" xmlns:w10="urn:schemas-microsoft-com:office:word" xmlns:w="http://schemas.openxmlformats.org/wordprocessingml/2006/main" xmlns:w14="http://schemas.microsoft.com/office/word/2010/wordml" xmlns:w15="http://schemas.microsoft.com/office/word/2012/wordml" xmlns:w16se="http://schemas.microsoft.com/office/word/2015/wordml/symex" xmlns:wpg="http://schemas.microsoft.com/office/word/2010/wordprocessingGroup" xmlns:wpi="http://schemas.microsoft.com/office/word/2010/wordprocessingInk" xmlns:wne="http://schemas.microsoft.com/office/word/2006/wordml" xmlns:wps="http://schemas.microsoft.com/office/word/2010/wordprocessingShape" mc:Ignorable="w14 w15 w16se wp14">
   <w:p>
     <w:pPr>
       <w:pStyle w:val="Encabezado"/>
@@ -542,7 +525,7 @@
 </file>
 
 <file path=word/header3.xml><?xml version="1.0" encoding="utf-8"?>
-<w:hdr xmlns:wpc="http://schemas.microsoft.com/office/word/2010/wordprocessingCanvas" xmlns:cx="http://schemas.microsoft.com/office/drawing/2014/chartex" xmlns:cx1="http://schemas.microsoft.com/office/drawing/2015/9/8/chartex" xmlns:cx2="http://schemas.microsoft.com/office/drawing/2015/10/21/chartex" xmlns:mc="http://schemas.openxmlformats.org/markup-compatibility/2006" xmlns:o="urn:schemas-microsoft-com:office:office" xmlns:r="http://schemas.openxmlformats.org/officeDocument/2006/relationships" xmlns:m="http://schemas.openxmlformats.org/officeDocument/2006/math" xmlns:v="urn:schemas-microsoft-com:vml" xmlns:wp14="http://schemas.microsoft.com/office/word/2010/wordprocessingDrawing" xmlns:wp="http://schemas.openxmlformats.org/drawingml/2006/wordprocessingDrawing" xmlns:w10="urn:schemas-microsoft-com:office:word" xmlns:w="http://schemas.openxmlformats.org/wordprocessingml/2006/main" xmlns:w14="http://schemas.microsoft.com/office/word/2010/wordml" xmlns:w15="http://schemas.microsoft.com/office/word/2012/wordml" xmlns:w16se="http://schemas.microsoft.com/office/word/2015/wordml/symex" xmlns:wpg="http://schemas.microsoft.com/office/word/2010/wordprocessingGroup" xmlns:wpi="http://schemas.microsoft.com/office/word/2010/wordprocessingInk" xmlns:wne="http://schemas.microsoft.com/office/word/2006/wordml" xmlns:wps="http://schemas.microsoft.com/office/word/2010/wordprocessingShape" mc:Ignorable="w14 w15 w16se wp14">
+<w:hdr xmlns:wpc="http://schemas.microsoft.com/office/word/2010/wordprocessingCanvas" xmlns:cx="http://schemas.microsoft.com/office/drawing/2014/chartex" xmlns:cx1="http://schemas.microsoft.com/office/drawing/2015/9/8/chartex" xmlns:cx2="http://schemas.microsoft.com/office/drawing/2015/10/21/chartex" xmlns:cx3="http://schemas.microsoft.com/office/drawing/2016/5/9/chartex" xmlns:cx4="http://schemas.microsoft.com/office/drawing/2016/5/10/chartex" xmlns:cx5="http://schemas.microsoft.com/office/drawing/2016/5/11/chartex" xmlns:mc="http://schemas.openxmlformats.org/markup-compatibility/2006" xmlns:o="urn:schemas-microsoft-com:office:office" xmlns:r="http://schemas.openxmlformats.org/officeDocument/2006/relationships" xmlns:m="http://schemas.openxmlformats.org/officeDocument/2006/math" xmlns:v="urn:schemas-microsoft-com:vml" xmlns:wp14="http://schemas.microsoft.com/office/word/2010/wordprocessingDrawing" xmlns:wp="http://schemas.openxmlformats.org/drawingml/2006/wordprocessingDrawing" xmlns:w10="urn:schemas-microsoft-com:office:word" xmlns:w="http://schemas.openxmlformats.org/wordprocessingml/2006/main" xmlns:w14="http://schemas.microsoft.com/office/word/2010/wordml" xmlns:w15="http://schemas.microsoft.com/office/word/2012/wordml" xmlns:w16se="http://schemas.microsoft.com/office/word/2015/wordml/symex" xmlns:wpg="http://schemas.microsoft.com/office/word/2010/wordprocessingGroup" xmlns:wpi="http://schemas.microsoft.com/office/word/2010/wordprocessingInk" xmlns:wne="http://schemas.microsoft.com/office/word/2006/wordml" xmlns:wps="http://schemas.microsoft.com/office/word/2010/wordprocessingShape" mc:Ignorable="w14 w15 w16se wp14">
   <w:p>
     <w:pPr>
       <w:pStyle w:val="Encabezado"/>
@@ -552,7 +535,7 @@
 </file>
 
 <file path=word/numbering.xml><?xml version="1.0" encoding="utf-8"?>
-<w:numbering xmlns:wpc="http://schemas.microsoft.com/office/word/2010/wordprocessingCanvas" xmlns:cx="http://schemas.microsoft.com/office/drawing/2014/chartex" xmlns:cx1="http://schemas.microsoft.com/office/drawing/2015/9/8/chartex" xmlns:cx2="http://schemas.microsoft.com/office/drawing/2015/10/21/chartex" xmlns:mc="http://schemas.openxmlformats.org/markup-compatibility/2006" xmlns:o="urn:schemas-microsoft-com:office:office" xmlns:r="http://schemas.openxmlformats.org/officeDocument/2006/relationships" xmlns:m="http://schemas.openxmlformats.org/officeDocument/2006/math" xmlns:v="urn:schemas-microsoft-com:vml" xmlns:wp14="http://schemas.microsoft.com/office/word/2010/wordprocessingDrawing" xmlns:wp="http://schemas.openxmlformats.org/drawingml/2006/wordprocessingDrawing" xmlns:w10="urn:schemas-microsoft-com:office:word" xmlns:w="http://schemas.openxmlformats.org/wordprocessingml/2006/main" xmlns:w14="http://schemas.microsoft.com/office/word/2010/wordml" xmlns:w15="http://schemas.microsoft.com/office/word/2012/wordml" xmlns:w16se="http://schemas.microsoft.com/office/word/2015/wordml/symex" xmlns:wpg="http://schemas.microsoft.com/office/word/2010/wordprocessingGroup" xmlns:wpi="http://schemas.microsoft.com/office/word/2010/wordprocessingInk" xmlns:wne="http://schemas.microsoft.com/office/word/2006/wordml" xmlns:wps="http://schemas.microsoft.com/office/word/2010/wordprocessingShape" mc:Ignorable="w14 w15 w16se wp14">
+<w:numbering xmlns:wpc="http://schemas.microsoft.com/office/word/2010/wordprocessingCanvas" xmlns:cx="http://schemas.microsoft.com/office/drawing/2014/chartex" xmlns:cx1="http://schemas.microsoft.com/office/drawing/2015/9/8/chartex" xmlns:cx2="http://schemas.microsoft.com/office/drawing/2015/10/21/chartex" xmlns:cx3="http://schemas.microsoft.com/office/drawing/2016/5/9/chartex" xmlns:cx4="http://schemas.microsoft.com/office/drawing/2016/5/10/chartex" xmlns:cx5="http://schemas.microsoft.com/office/drawing/2016/5/11/chartex" xmlns:mc="http://schemas.openxmlformats.org/markup-compatibility/2006" xmlns:o="urn:schemas-microsoft-com:office:office" xmlns:r="http://schemas.openxmlformats.org/officeDocument/2006/relationships" xmlns:m="http://schemas.openxmlformats.org/officeDocument/2006/math" xmlns:v="urn:schemas-microsoft-com:vml" xmlns:wp14="http://schemas.microsoft.com/office/word/2010/wordprocessingDrawing" xmlns:wp="http://schemas.openxmlformats.org/drawingml/2006/wordprocessingDrawing" xmlns:w10="urn:schemas-microsoft-com:office:word" xmlns:w="http://schemas.openxmlformats.org/wordprocessingml/2006/main" xmlns:w14="http://schemas.microsoft.com/office/word/2010/wordml" xmlns:w15="http://schemas.microsoft.com/office/word/2012/wordml" xmlns:w16se="http://schemas.microsoft.com/office/word/2015/wordml/symex" xmlns:wpg="http://schemas.microsoft.com/office/word/2010/wordprocessingGroup" xmlns:wpi="http://schemas.microsoft.com/office/word/2010/wordprocessingInk" xmlns:wne="http://schemas.microsoft.com/office/word/2006/wordml" xmlns:wps="http://schemas.microsoft.com/office/word/2010/wordprocessingShape" mc:Ignorable="w14 w15 w16se wp14">
   <w:abstractNum w:abstractNumId="0" w15:restartNumberingAfterBreak="0">
     <w:nsid w:val="5AAA6C5F"/>
     <w:multiLevelType w:val="hybridMultilevel"/>
@@ -662,7 +645,7 @@
       </w:pPr>
     </w:pPrDefault>
   </w:docDefaults>
-  <w:latentStyles w:defLockedState="0" w:defUIPriority="99" w:defSemiHidden="0" w:defUnhideWhenUsed="0" w:defQFormat="0" w:count="372">
+  <w:latentStyles w:defLockedState="0" w:defUIPriority="99" w:defSemiHidden="0" w:defUnhideWhenUsed="0" w:defQFormat="0" w:count="374">
     <w:lsdException w:name="Normal" w:uiPriority="0" w:qFormat="1"/>
     <w:lsdException w:name="heading 1" w:uiPriority="9" w:qFormat="1"/>
     <w:lsdException w:name="heading 2" w:semiHidden="1" w:uiPriority="9" w:unhideWhenUsed="1" w:qFormat="1"/>
@@ -768,7 +751,6 @@
     <w:lsdException w:name="HTML Sample" w:semiHidden="1" w:unhideWhenUsed="1"/>
     <w:lsdException w:name="HTML Typewriter" w:semiHidden="1" w:unhideWhenUsed="1"/>
     <w:lsdException w:name="HTML Variable" w:semiHidden="1" w:unhideWhenUsed="1"/>
-    <w:lsdException w:name="Normal Table" w:semiHidden="1" w:unhideWhenUsed="1"/>
     <w:lsdException w:name="annotation subject" w:semiHidden="1" w:unhideWhenUsed="1"/>
     <w:lsdException w:name="No List" w:semiHidden="1" w:unhideWhenUsed="1"/>
     <w:lsdException w:name="Outline List 1" w:semiHidden="1" w:unhideWhenUsed="1"/>
@@ -814,11 +796,9 @@
     <w:lsdException w:name="Table Subtle 1" w:semiHidden="1" w:unhideWhenUsed="1"/>
     <w:lsdException w:name="Table Subtle 2" w:semiHidden="1" w:unhideWhenUsed="1"/>
     <w:lsdException w:name="Table Web 1" w:semiHidden="1" w:unhideWhenUsed="1"/>
-    <w:lsdException w:name="Table Web 2" w:semiHidden="1" w:unhideWhenUsed="1"/>
     <w:lsdException w:name="Table Web 3" w:semiHidden="1" w:unhideWhenUsed="1"/>
     <w:lsdException w:name="Balloon Text" w:semiHidden="1" w:unhideWhenUsed="1"/>
     <w:lsdException w:name="Table Grid" w:uiPriority="39"/>
-    <w:lsdException w:name="Table Theme" w:semiHidden="1" w:unhideWhenUsed="1"/>
     <w:lsdException w:name="Placeholder Text" w:semiHidden="1"/>
     <w:lsdException w:name="No Spacing" w:uiPriority="1" w:qFormat="1"/>
     <w:lsdException w:name="Light Shading" w:uiPriority="60"/>
@@ -1035,6 +1015,8 @@
     <w:lsdException w:name="List Table 6 Colorful Accent 6" w:uiPriority="51"/>
     <w:lsdException w:name="List Table 7 Colorful Accent 6" w:uiPriority="52"/>
     <w:lsdException w:name="Mention" w:semiHidden="1" w:unhideWhenUsed="1"/>
+    <w:lsdException w:name="Smart Hyperlink" w:semiHidden="1" w:unhideWhenUsed="1"/>
+    <w:lsdException w:name="Hashtag" w:semiHidden="1" w:unhideWhenUsed="1"/>
   </w:latentStyles>
   <w:style w:type="paragraph" w:default="1" w:styleId="Normal">
     <w:name w:val="Normal"/>

</xml_diff>